<commit_message>
documentation typos and correction
</commit_message>
<xml_diff>
--- a/Docs Shared By Anmol/Kubernetes/1. Kubernetes using ACS setup .docx
+++ b/Docs Shared By Anmol/Kubernetes/1. Kubernetes using ACS setup .docx
@@ -41,6 +41,9 @@
       <w:r>
         <w:t>Azure Account</w:t>
       </w:r>
+      <w:r>
+        <w:t xml:space="preserve"> Subscription</w:t>
+      </w:r>
     </w:p>
     <w:p>
       <w:pPr>
@@ -51,7 +54,18 @@
         </w:numPr>
       </w:pPr>
       <w:r>
-        <w:t>Azure CLI 2.0 (in your local system, if possible). If you don’t want to you can use the one provided by Azure Portal to do most of the things</w:t>
+        <w:t>Azure CLI 2.0 (in y</w:t>
+      </w:r>
+      <w:r>
+        <w:t>our local system, if possible</w:t>
+      </w:r>
+      <w:proofErr w:type="gramStart"/>
+      <w:r>
+        <w:t>)-</w:t>
+      </w:r>
+      <w:proofErr w:type="gramEnd"/>
+      <w:r>
+        <w:t xml:space="preserve"> Either portal Azure CLI or download the Azure CLI 2.0.</w:t>
       </w:r>
     </w:p>
     <w:p>
@@ -63,7 +77,10 @@
         </w:numPr>
       </w:pPr>
       <w:r>
-        <w:t xml:space="preserve">Kubectl.exe file in your local machine (a package used to run </w:t>
+        <w:t xml:space="preserve">Kubectl.exe file in your local machine (a package </w:t>
+      </w:r>
+      <w:r>
+        <w:t xml:space="preserve">used to run </w:t>
       </w:r>
       <w:proofErr w:type="spellStart"/>
       <w:r>
@@ -71,7 +88,10 @@
       </w:r>
       <w:proofErr w:type="spellEnd"/>
       <w:r>
-        <w:t xml:space="preserve"> command). This is needed to see Kubernetes Dashboard once deployed on local as they don’t provide direct access to dashboard. Again its optional</w:t>
+        <w:t xml:space="preserve"> command)</w:t>
+      </w:r>
+      <w:r>
+        <w:t xml:space="preserve"> to see Kubernetes Dashboard once deployed on local as they don’t provide direct access to dashboard. Again its optional</w:t>
       </w:r>
     </w:p>
     <w:p>
@@ -119,7 +139,13 @@
         <w:t>If you are not planning to create a cluster only and wa</w:t>
       </w:r>
       <w:r>
-        <w:t>nt to join our existing cluster</w:t>
+        <w:t xml:space="preserve">nt to join </w:t>
+      </w:r>
+      <w:r>
+        <w:t>the</w:t>
+      </w:r>
+      <w:r>
+        <w:t xml:space="preserve"> existing cluster</w:t>
       </w:r>
       <w:r>
         <w:t xml:space="preserve">, kindly ignore the steps 2- 8 and directly go on step 9. </w:t>
@@ -678,7 +704,13 @@
         <w:pStyle w:val="ListParagraph"/>
       </w:pPr>
       <w:r>
-        <w:t>After few mins when this command completes, you will see a cluster successfully being setup under the resource group you created. Once you click on that resource group, you will see few items like the ones given below with few of them having names starting with k8</w:t>
+        <w:t xml:space="preserve">After few mins when this command completes, you will </w:t>
+      </w:r>
+      <w:r>
+        <w:t xml:space="preserve">note </w:t>
+      </w:r>
+      <w:r>
+        <w:t>a cluster successfully being setup under the resource group you created. Once you click on that resource group, you will see few items like the ones given below with few of them having names starting with k8</w:t>
       </w:r>
     </w:p>
     <w:p>
@@ -746,7 +778,7 @@
       </w:pPr>
       <w:r>
         <w:lastRenderedPageBreak/>
-        <w:t>After this much , write the following command</w:t>
+        <w:t>After this, write the following command</w:t>
       </w:r>
     </w:p>
     <w:p>
@@ -843,15 +875,13 @@
       </w:r>
       <w:proofErr w:type="spellEnd"/>
       <w:r>
-        <w:t xml:space="preserve"> file. This is very important command and shouldn’t be missed otherwise cluster </w:t>
-      </w:r>
-      <w:proofErr w:type="spellStart"/>
-      <w:r>
-        <w:t>wont</w:t>
-      </w:r>
-      <w:proofErr w:type="spellEnd"/>
-      <w:r>
-        <w:t xml:space="preserve"> be setup properly</w:t>
+        <w:t xml:space="preserve"> file. This is very important command and shouldn’t be missed otherwise cluster won</w:t>
+      </w:r>
+      <w:r>
+        <w:t>’</w:t>
+      </w:r>
+      <w:r>
+        <w:t>t be setup properly</w:t>
       </w:r>
     </w:p>
     <w:p>
@@ -868,15 +898,19 @@
         </w:numPr>
       </w:pPr>
       <w:r>
-        <w:t xml:space="preserve">After this there are 2 ways to go about, first you can connect to cluster through CLI only in Azure Portal, but if you want to see the Kubernetes Dashboard after the setup, </w:t>
-      </w:r>
-      <w:proofErr w:type="spellStart"/>
-      <w:r>
-        <w:t>ill</w:t>
-      </w:r>
-      <w:proofErr w:type="spellEnd"/>
-      <w:r>
-        <w:t xml:space="preserve"> recommend to see the download steps for installing </w:t>
+        <w:t>After this there are 2 ways to go about, first you can connect to cluster through CLI only in Azure Portal, but if you want to see the Kubernetes Dashbo</w:t>
+      </w:r>
+      <w:r>
+        <w:t>ard after the setup, its</w:t>
+      </w:r>
+      <w:r>
+        <w:t xml:space="preserve"> recommend</w:t>
+      </w:r>
+      <w:r>
+        <w:t>ed</w:t>
+      </w:r>
+      <w:r>
+        <w:t xml:space="preserve"> to see the download steps for installing </w:t>
       </w:r>
       <w:proofErr w:type="spellStart"/>
       <w:r>
@@ -1056,19 +1090,28 @@
         </w:numPr>
       </w:pPr>
       <w:r>
-        <w:t>In order to connect to the existing cluster which is already deployed by us</w:t>
-      </w:r>
-      <w:r>
-        <w:t xml:space="preserve"> from your local or azure portal</w:t>
-      </w:r>
-      <w:r>
-        <w:t xml:space="preserve"> , kindly copy</w:t>
+        <w:t>In order to connect to the existing clust</w:t>
+      </w:r>
+      <w:r>
+        <w:t xml:space="preserve">er </w:t>
+      </w:r>
+      <w:r>
+        <w:t>from your local or azure portal</w:t>
+      </w:r>
+      <w:r>
+        <w:t xml:space="preserve"> which is already up and running , </w:t>
+      </w:r>
+      <w:r>
+        <w:t>copy</w:t>
       </w:r>
       <w:r>
         <w:t xml:space="preserve"> and paste</w:t>
       </w:r>
       <w:r>
-        <w:t xml:space="preserve"> this </w:t>
+        <w:t xml:space="preserve"> the</w:t>
+      </w:r>
+      <w:r>
+        <w:t xml:space="preserve"> </w:t>
       </w:r>
       <w:proofErr w:type="spellStart"/>
       <w:r>
@@ -1306,15 +1349,19 @@
           </wp:inline>
         </w:drawing>
       </w:r>
-      <w:bookmarkStart w:id="0" w:name="_GoBack"/>
-      <w:bookmarkEnd w:id="0"/>
-    </w:p>
-    <w:p>
-      <w:pPr>
-        <w:pStyle w:val="ListParagraph"/>
-      </w:pPr>
-      <w:r>
-        <w:t>Once you this and see th</w:t>
+    </w:p>
+    <w:p>
+      <w:pPr>
+        <w:pStyle w:val="ListParagraph"/>
+      </w:pPr>
+      <w:r>
+        <w:t xml:space="preserve">Once you </w:t>
+      </w:r>
+      <w:r>
+        <w:t xml:space="preserve">execute </w:t>
+      </w:r>
+      <w:r>
+        <w:t>this and see th</w:t>
       </w:r>
       <w:r>
         <w:t>e status of both nodes as ready</w:t>
@@ -1368,18 +1415,9 @@
         </w:numPr>
       </w:pPr>
       <w:r>
-        <w:t>Use this command :</w:t>
-      </w:r>
-    </w:p>
-    <w:p>
-      <w:pPr>
-        <w:pStyle w:val="ListParagraph"/>
-        <w:rPr>
-          <w:b/>
-        </w:rPr>
-      </w:pPr>
-      <w:proofErr w:type="spellStart"/>
-      <w:proofErr w:type="gramStart"/>
+        <w:t xml:space="preserve">Use the command </w:t>
+      </w:r>
+      <w:proofErr w:type="spellStart"/>
       <w:r>
         <w:rPr>
           <w:b/>
@@ -1387,7 +1425,6 @@
         <w:t>kubectl</w:t>
       </w:r>
       <w:proofErr w:type="spellEnd"/>
-      <w:proofErr w:type="gramEnd"/>
       <w:r>
         <w:rPr>
           <w:b/>
@@ -1395,18 +1432,13 @@
         <w:t xml:space="preserve"> proxy </w:t>
       </w:r>
       <w:r>
-        <w:rPr>
-          <w:b/>
-        </w:rPr>
-        <w:t xml:space="preserve">   </w:t>
-      </w:r>
-    </w:p>
-    <w:p>
-      <w:pPr>
-        <w:pStyle w:val="NoSpacing"/>
-      </w:pPr>
-      <w:r>
-        <w:t xml:space="preserve">               This will help us view the Kubernetes Dashboard by setting up a proxy tunnel to the </w:t>
+        <w:t xml:space="preserve">to view </w:t>
+      </w:r>
+      <w:r>
+        <w:t xml:space="preserve">the Kubernetes Dashboard by setting up a proxy tunnel to </w:t>
+      </w:r>
+      <w:r>
+        <w:t xml:space="preserve">the </w:t>
       </w:r>
       <w:proofErr w:type="spellStart"/>
       <w:r>
@@ -1414,15 +1446,10 @@
       </w:r>
       <w:proofErr w:type="spellEnd"/>
       <w:r>
-        <w:t xml:space="preserve">  </w:t>
-      </w:r>
-    </w:p>
-    <w:p>
-      <w:pPr>
-        <w:pStyle w:val="NoSpacing"/>
-      </w:pPr>
-      <w:r>
-        <w:t xml:space="preserve">               API Server. You can view the dashboard on </w:t>
+        <w:t xml:space="preserve"> </w:t>
+      </w:r>
+      <w:r>
+        <w:t xml:space="preserve">API Server. You can view the dashboard on </w:t>
       </w:r>
       <w:hyperlink r:id="rId12" w:history="1">
         <w:r>
@@ -1438,8 +1465,16 @@
         <w:pStyle w:val="NoSpacing"/>
       </w:pPr>
       <w:r>
-        <w:t xml:space="preserve">               It will look like this </w:t>
-      </w:r>
+        <w:t xml:space="preserve"> </w:t>
+      </w:r>
+      <w:r>
+        <w:t xml:space="preserve">            </w:t>
+      </w:r>
+      <w:r>
+        <w:t xml:space="preserve"> It will look like this </w:t>
+      </w:r>
+      <w:bookmarkStart w:id="0" w:name="_GoBack"/>
+      <w:bookmarkEnd w:id="0"/>
     </w:p>
     <w:p>
       <w:pPr>

</xml_diff>

<commit_message>
added work order master data service
</commit_message>
<xml_diff>
--- a/Docs Shared By Anmol/Kubernetes/1. Kubernetes using ACS setup .docx
+++ b/Docs Shared By Anmol/Kubernetes/1. Kubernetes using ACS setup .docx
@@ -227,24 +227,8 @@
       </w:r>
     </w:p>
     <w:p>
-      <w:pPr>
-        <w:pStyle w:val="ListParagraph"/>
-      </w:pPr>
-    </w:p>
-    <w:p>
-      <w:pPr>
-        <w:pStyle w:val="ListParagraph"/>
-      </w:pPr>
-    </w:p>
-    <w:p>
-      <w:pPr>
-        <w:pStyle w:val="ListParagraph"/>
-      </w:pPr>
-    </w:p>
-    <w:p>
-      <w:pPr>
-        <w:pStyle w:val="ListParagraph"/>
-      </w:pPr>
+      <w:bookmarkStart w:id="0" w:name="_GoBack"/>
+      <w:bookmarkEnd w:id="0"/>
     </w:p>
     <w:p>
       <w:pPr>
@@ -320,7 +304,21 @@
         <w:rPr>
           <w:b/>
         </w:rPr>
-        <w:t xml:space="preserve">LOCATION=westus </w:t>
+        <w:t>LOCATION=</w:t>
+      </w:r>
+      <w:proofErr w:type="spellStart"/>
+      <w:r>
+        <w:rPr>
+          <w:b/>
+        </w:rPr>
+        <w:t>westus</w:t>
+      </w:r>
+      <w:proofErr w:type="spellEnd"/>
+      <w:r>
+        <w:rPr>
+          <w:b/>
+        </w:rPr>
+        <w:t xml:space="preserve"> </w:t>
       </w:r>
       <w:r>
         <w:t>(O</w:t>
@@ -341,11 +339,21 @@
           <w:b/>
         </w:rPr>
       </w:pPr>
-      <w:r>
-        <w:rPr>
-          <w:b/>
-        </w:rPr>
-        <w:t xml:space="preserve">az group create --name=$RESOURCE_GROUP --location=$LOCATION  </w:t>
+      <w:proofErr w:type="spellStart"/>
+      <w:proofErr w:type="gramStart"/>
+      <w:r>
+        <w:rPr>
+          <w:b/>
+        </w:rPr>
+        <w:t>az</w:t>
+      </w:r>
+      <w:proofErr w:type="spellEnd"/>
+      <w:proofErr w:type="gramEnd"/>
+      <w:r>
+        <w:rPr>
+          <w:b/>
+        </w:rPr>
+        <w:t xml:space="preserve"> group create --name=$RESOURCE_GROUP --location=$LOCATION  </w:t>
       </w:r>
     </w:p>
     <w:p>
@@ -475,7 +483,21 @@
         <w:rPr>
           <w:b/>
         </w:rPr>
-        <w:t>any-acs-cluster-name</w:t>
+        <w:t>any-</w:t>
+      </w:r>
+      <w:proofErr w:type="spellStart"/>
+      <w:r>
+        <w:rPr>
+          <w:b/>
+        </w:rPr>
+        <w:t>acs</w:t>
+      </w:r>
+      <w:proofErr w:type="spellEnd"/>
+      <w:r>
+        <w:rPr>
+          <w:b/>
+        </w:rPr>
+        <w:t>-cluster-name</w:t>
       </w:r>
       <w:r>
         <w:rPr>
@@ -536,25 +558,63 @@
           <w:b/>
         </w:rPr>
       </w:pPr>
-      <w:r>
-        <w:rPr>
-          <w:b/>
-        </w:rPr>
-        <w:t xml:space="preserve">az acs create </w:t>
-      </w:r>
-    </w:p>
-    <w:p>
-      <w:pPr>
-        <w:pStyle w:val="ListParagraph"/>
-        <w:rPr>
-          <w:b/>
-        </w:rPr>
-      </w:pPr>
-      <w:r>
-        <w:rPr>
-          <w:b/>
-        </w:rPr>
-        <w:t xml:space="preserve">--orchestrator-type=kubernetes </w:t>
+      <w:proofErr w:type="spellStart"/>
+      <w:proofErr w:type="gramStart"/>
+      <w:r>
+        <w:rPr>
+          <w:b/>
+        </w:rPr>
+        <w:t>az</w:t>
+      </w:r>
+      <w:proofErr w:type="spellEnd"/>
+      <w:proofErr w:type="gramEnd"/>
+      <w:r>
+        <w:rPr>
+          <w:b/>
+        </w:rPr>
+        <w:t xml:space="preserve"> </w:t>
+      </w:r>
+      <w:proofErr w:type="spellStart"/>
+      <w:r>
+        <w:rPr>
+          <w:b/>
+        </w:rPr>
+        <w:t>acs</w:t>
+      </w:r>
+      <w:proofErr w:type="spellEnd"/>
+      <w:r>
+        <w:rPr>
+          <w:b/>
+        </w:rPr>
+        <w:t xml:space="preserve"> create </w:t>
+      </w:r>
+    </w:p>
+    <w:p>
+      <w:pPr>
+        <w:pStyle w:val="ListParagraph"/>
+        <w:rPr>
+          <w:b/>
+        </w:rPr>
+      </w:pPr>
+      <w:r>
+        <w:rPr>
+          <w:b/>
+        </w:rPr>
+        <w:t>--orchestrator-type=</w:t>
+      </w:r>
+      <w:proofErr w:type="spellStart"/>
+      <w:r>
+        <w:rPr>
+          <w:b/>
+        </w:rPr>
+        <w:t>kubernetes</w:t>
+      </w:r>
+      <w:proofErr w:type="spellEnd"/>
+      <w:r>
+        <w:rPr>
+          <w:b/>
+        </w:rPr>
+        <w:t xml:space="preserve"> </w:t>
       </w:r>
     </w:p>
     <w:p>
@@ -596,21 +656,49 @@
         <w:rPr>
           <w:b/>
         </w:rPr>
-        <w:t xml:space="preserve">--dns-prefix=$DNS_PREFIX </w:t>
-      </w:r>
-    </w:p>
-    <w:p>
-      <w:pPr>
-        <w:pStyle w:val="ListParagraph"/>
-        <w:rPr>
-          <w:b/>
-        </w:rPr>
-      </w:pPr>
-      <w:r>
-        <w:rPr>
-          <w:b/>
-        </w:rPr>
-        <w:t xml:space="preserve">--generate-ssh-keys                                          </w:t>
+        <w:t>--</w:t>
+      </w:r>
+      <w:proofErr w:type="spellStart"/>
+      <w:r>
+        <w:rPr>
+          <w:b/>
+        </w:rPr>
+        <w:t>dns</w:t>
+      </w:r>
+      <w:proofErr w:type="spellEnd"/>
+      <w:r>
+        <w:rPr>
+          <w:b/>
+        </w:rPr>
+        <w:t xml:space="preserve">-prefix=$DNS_PREFIX </w:t>
+      </w:r>
+    </w:p>
+    <w:p>
+      <w:pPr>
+        <w:pStyle w:val="ListParagraph"/>
+        <w:rPr>
+          <w:b/>
+        </w:rPr>
+      </w:pPr>
+      <w:r>
+        <w:rPr>
+          <w:b/>
+        </w:rPr>
+        <w:t>--generate-</w:t>
+      </w:r>
+      <w:proofErr w:type="spellStart"/>
+      <w:r>
+        <w:rPr>
+          <w:b/>
+        </w:rPr>
+        <w:t>ssh</w:t>
+      </w:r>
+      <w:proofErr w:type="spellEnd"/>
+      <w:r>
+        <w:rPr>
+          <w:b/>
+        </w:rPr>
+        <w:t xml:space="preserve">-keys                                          </w:t>
       </w:r>
     </w:p>
     <w:p>
@@ -838,11 +926,49 @@
           <w:b/>
         </w:rPr>
       </w:pPr>
-      <w:r>
-        <w:rPr>
-          <w:b/>
-        </w:rPr>
-        <w:t>az acs kubernetes get-credentials --resource-group=</w:t>
+      <w:proofErr w:type="spellStart"/>
+      <w:proofErr w:type="gramStart"/>
+      <w:r>
+        <w:rPr>
+          <w:b/>
+        </w:rPr>
+        <w:t>az</w:t>
+      </w:r>
+      <w:proofErr w:type="spellEnd"/>
+      <w:proofErr w:type="gramEnd"/>
+      <w:r>
+        <w:rPr>
+          <w:b/>
+        </w:rPr>
+        <w:t xml:space="preserve"> </w:t>
+      </w:r>
+      <w:proofErr w:type="spellStart"/>
+      <w:r>
+        <w:rPr>
+          <w:b/>
+        </w:rPr>
+        <w:t>acs</w:t>
+      </w:r>
+      <w:proofErr w:type="spellEnd"/>
+      <w:r>
+        <w:rPr>
+          <w:b/>
+        </w:rPr>
+        <w:t xml:space="preserve"> </w:t>
+      </w:r>
+      <w:proofErr w:type="spellStart"/>
+      <w:r>
+        <w:rPr>
+          <w:b/>
+        </w:rPr>
+        <w:t>kubernetes</w:t>
+      </w:r>
+      <w:proofErr w:type="spellEnd"/>
+      <w:r>
+        <w:rPr>
+          <w:b/>
+        </w:rPr>
+        <w:t xml:space="preserve"> get-credentials --resource-group=</w:t>
       </w:r>
       <w:r>
         <w:rPr>
@@ -862,8 +988,30 @@
         <w:rPr>
           <w:b/>
         </w:rPr>
-        <w:t>~/.kube/config</w:t>
-      </w:r>
+        <w:t>~/.</w:t>
+      </w:r>
+      <w:proofErr w:type="spellStart"/>
+      <w:r>
+        <w:rPr>
+          <w:b/>
+        </w:rPr>
+        <w:t>kube</w:t>
+      </w:r>
+      <w:proofErr w:type="spellEnd"/>
+      <w:r>
+        <w:rPr>
+          <w:b/>
+        </w:rPr>
+        <w:t>/</w:t>
+      </w:r>
+      <w:proofErr w:type="spellStart"/>
+      <w:r>
+        <w:rPr>
+          <w:b/>
+        </w:rPr>
+        <w:t>config</w:t>
+      </w:r>
+      <w:proofErr w:type="spellEnd"/>
       <w:r>
         <w:t xml:space="preserve"> file. </w:t>
       </w:r>
@@ -878,6 +1026,7 @@
         <w:pStyle w:val="ListParagraph"/>
       </w:pPr>
       <w:r>
+        <w:lastRenderedPageBreak/>
         <w:t>(</w:t>
       </w:r>
       <w:r>
@@ -924,13 +1073,29 @@
           <w:b/>
           <w:u w:val="single"/>
         </w:rPr>
-        <w:t>Download Kubectl in</w:t>
-      </w:r>
+        <w:t xml:space="preserve">Download </w:t>
+      </w:r>
+      <w:proofErr w:type="spellStart"/>
       <w:r>
         <w:rPr>
           <w:b/>
           <w:u w:val="single"/>
         </w:rPr>
+        <w:t>Kubectl</w:t>
+      </w:r>
+      <w:proofErr w:type="spellEnd"/>
+      <w:r>
+        <w:rPr>
+          <w:b/>
+          <w:u w:val="single"/>
+        </w:rPr>
+        <w:t xml:space="preserve"> in</w:t>
+      </w:r>
+      <w:r>
+        <w:rPr>
+          <w:b/>
+          <w:u w:val="single"/>
+        </w:rPr>
         <w:t xml:space="preserve"> local</w:t>
       </w:r>
       <w:r>
@@ -970,7 +1135,15 @@
         <w:t>ed</w:t>
       </w:r>
       <w:r>
-        <w:t xml:space="preserve"> to see the steps for installing Kubectl library in your local machine.  (</w:t>
+        <w:t xml:space="preserve"> to see the steps for installing </w:t>
+      </w:r>
+      <w:proofErr w:type="spellStart"/>
+      <w:r>
+        <w:t>Kubectl</w:t>
+      </w:r>
+      <w:proofErr w:type="spellEnd"/>
+      <w:r>
+        <w:t xml:space="preserve"> library in your local machine.  (</w:t>
       </w:r>
       <w:hyperlink r:id="rId9" w:history="1">
         <w:r>
@@ -1006,7 +1179,23 @@
           <w:b/>
           <w:u w:val="single"/>
         </w:rPr>
-        <w:t>Configure Kubectl and setup cluster configuration in local</w:t>
+        <w:t xml:space="preserve">Configure </w:t>
+      </w:r>
+      <w:proofErr w:type="spellStart"/>
+      <w:r>
+        <w:rPr>
+          <w:b/>
+          <w:u w:val="single"/>
+        </w:rPr>
+        <w:t>Kubectl</w:t>
+      </w:r>
+      <w:proofErr w:type="spellEnd"/>
+      <w:r>
+        <w:rPr>
+          <w:b/>
+          <w:u w:val="single"/>
+        </w:rPr>
+        <w:t xml:space="preserve"> and setup cluster configuration in local</w:t>
       </w:r>
     </w:p>
     <w:p>
@@ -1020,8 +1209,13 @@
         <w:t xml:space="preserve">o </w:t>
       </w:r>
       <w:r>
-        <w:t>configure kubectl</w:t>
-      </w:r>
+        <w:t xml:space="preserve">configure </w:t>
+      </w:r>
+      <w:proofErr w:type="spellStart"/>
+      <w:r>
+        <w:t>kubectl</w:t>
+      </w:r>
+      <w:proofErr w:type="spellEnd"/>
       <w:r>
         <w:t>, first</w:t>
       </w:r>
@@ -1044,7 +1238,35 @@
         <w:rPr>
           <w:b/>
         </w:rPr>
-        <w:t xml:space="preserve">~/.kube/config </w:t>
+        <w:t>~/.</w:t>
+      </w:r>
+      <w:proofErr w:type="spellStart"/>
+      <w:r>
+        <w:rPr>
+          <w:b/>
+        </w:rPr>
+        <w:t>kube</w:t>
+      </w:r>
+      <w:proofErr w:type="spellEnd"/>
+      <w:r>
+        <w:rPr>
+          <w:b/>
+        </w:rPr>
+        <w:t>/</w:t>
+      </w:r>
+      <w:proofErr w:type="spellStart"/>
+      <w:r>
+        <w:rPr>
+          <w:b/>
+        </w:rPr>
+        <w:t>config</w:t>
+      </w:r>
+      <w:proofErr w:type="spellEnd"/>
+      <w:r>
+        <w:rPr>
+          <w:b/>
+        </w:rPr>
+        <w:t xml:space="preserve"> </w:t>
       </w:r>
       <w:r>
         <w:t xml:space="preserve">file in the AZURE CLI </w:t>
@@ -1062,8 +1284,16 @@
         <w:rPr>
           <w:b/>
         </w:rPr>
-        <w:t xml:space="preserve"> config</w:t>
-      </w:r>
+        <w:t xml:space="preserve"> </w:t>
+      </w:r>
+      <w:proofErr w:type="spellStart"/>
+      <w:r>
+        <w:rPr>
+          <w:b/>
+        </w:rPr>
+        <w:t>config</w:t>
+      </w:r>
+      <w:proofErr w:type="spellEnd"/>
       <w:r>
         <w:t xml:space="preserve"> command</w:t>
       </w:r>
@@ -1074,8 +1304,16 @@
         <w:rPr>
           <w:b/>
         </w:rPr>
-        <w:t>&lt;C:\Users\&lt;your username&gt;\.kube</w:t>
-      </w:r>
+        <w:t>&lt;C:\Users\&lt;your username&gt;\.</w:t>
+      </w:r>
+      <w:proofErr w:type="spellStart"/>
+      <w:r>
+        <w:rPr>
+          <w:b/>
+        </w:rPr>
+        <w:t>kube</w:t>
+      </w:r>
+      <w:proofErr w:type="spellEnd"/>
       <w:r>
         <w:rPr>
           <w:b/>
@@ -1086,7 +1324,15 @@
         <w:t>.</w:t>
       </w:r>
       <w:r>
-        <w:t xml:space="preserve"> If .kube folder is not there at specified location</w:t>
+        <w:t xml:space="preserve"> If .</w:t>
+      </w:r>
+      <w:proofErr w:type="spellStart"/>
+      <w:r>
+        <w:t>kube</w:t>
+      </w:r>
+      <w:proofErr w:type="spellEnd"/>
+      <w:r>
+        <w:t xml:space="preserve"> folder is not there at specified location</w:t>
       </w:r>
       <w:r>
         <w:t>,</w:t>
@@ -1100,21 +1346,25 @@
       <w:r>
         <w:t xml:space="preserve"> named </w:t>
       </w:r>
+      <w:proofErr w:type="spellStart"/>
       <w:r>
         <w:rPr>
           <w:b/>
         </w:rPr>
         <w:t>config</w:t>
       </w:r>
+      <w:proofErr w:type="spellEnd"/>
       <w:r>
         <w:t xml:space="preserve"> inside .</w:t>
       </w:r>
+      <w:proofErr w:type="spellStart"/>
       <w:r>
         <w:rPr>
           <w:b/>
         </w:rPr>
         <w:t>kube</w:t>
       </w:r>
+      <w:proofErr w:type="spellEnd"/>
       <w:r>
         <w:t xml:space="preserve"> directory (don’t give any extension to file)</w:t>
       </w:r>
@@ -1177,15 +1427,45 @@
         <w:rPr>
           <w:i/>
         </w:rPr>
-        <w:t xml:space="preserve">Check the config file properly after copying as it is a yaml file where extra whitespaces and wrong indentation can cause issues, use </w:t>
-      </w:r>
-      <w:r>
-        <w:rPr>
-          <w:b/>
+        <w:t xml:space="preserve">Check the </w:t>
+      </w:r>
+      <w:proofErr w:type="spellStart"/>
+      <w:r>
+        <w:rPr>
           <w:i/>
         </w:rPr>
         <w:t>config</w:t>
       </w:r>
+      <w:proofErr w:type="spellEnd"/>
+      <w:r>
+        <w:rPr>
+          <w:i/>
+        </w:rPr>
+        <w:t xml:space="preserve"> file properly after copying as it is a </w:t>
+      </w:r>
+      <w:proofErr w:type="spellStart"/>
+      <w:r>
+        <w:rPr>
+          <w:i/>
+        </w:rPr>
+        <w:t>yaml</w:t>
+      </w:r>
+      <w:proofErr w:type="spellEnd"/>
+      <w:r>
+        <w:rPr>
+          <w:i/>
+        </w:rPr>
+        <w:t xml:space="preserve"> file where extra whitespaces and wrong indentation can cause issues, use </w:t>
+      </w:r>
+      <w:proofErr w:type="spellStart"/>
+      <w:r>
+        <w:rPr>
+          <w:b/>
+          <w:i/>
+        </w:rPr>
+        <w:t>config</w:t>
+      </w:r>
+      <w:proofErr w:type="spellEnd"/>
       <w:r>
         <w:rPr>
           <w:i/>
@@ -1275,7 +1555,15 @@
         <w:t xml:space="preserve"> the</w:t>
       </w:r>
       <w:r>
-        <w:t xml:space="preserve"> config file from </w:t>
+        <w:t xml:space="preserve"> </w:t>
+      </w:r>
+      <w:proofErr w:type="spellStart"/>
+      <w:r>
+        <w:t>config</w:t>
+      </w:r>
+      <w:proofErr w:type="spellEnd"/>
+      <w:r>
+        <w:t xml:space="preserve"> file from </w:t>
       </w:r>
       <w:hyperlink r:id="rId10" w:history="1">
         <w:r>
@@ -1301,8 +1589,16 @@
         <w:rPr>
           <w:b/>
         </w:rPr>
-        <w:t>C:\Users\&lt;your username&gt;\.kube</w:t>
-      </w:r>
+        <w:t>C:\Users\&lt;your username&gt;\.</w:t>
+      </w:r>
+      <w:proofErr w:type="spellStart"/>
+      <w:r>
+        <w:rPr>
+          <w:b/>
+        </w:rPr>
+        <w:t>kube</w:t>
+      </w:r>
+      <w:proofErr w:type="spellEnd"/>
       <w:r>
         <w:t>&gt;</w:t>
       </w:r>
@@ -1319,7 +1615,21 @@
         <w:rPr>
           <w:b/>
         </w:rPr>
-        <w:t>~/.kube/</w:t>
+        <w:t>~/.</w:t>
+      </w:r>
+      <w:proofErr w:type="spellStart"/>
+      <w:r>
+        <w:rPr>
+          <w:b/>
+        </w:rPr>
+        <w:t>kube</w:t>
+      </w:r>
+      <w:proofErr w:type="spellEnd"/>
+      <w:r>
+        <w:rPr>
+          <w:b/>
+        </w:rPr>
+        <w:t>/</w:t>
       </w:r>
       <w:r>
         <w:rPr>
@@ -1343,8 +1653,21 @@
         <w:t xml:space="preserve"> </w:t>
       </w:r>
       <w:r>
-        <w:t xml:space="preserve"> and run the kubectl commands from cmd</w:t>
-      </w:r>
+        <w:t xml:space="preserve"> and run the </w:t>
+      </w:r>
+      <w:proofErr w:type="spellStart"/>
+      <w:r>
+        <w:t>kubectl</w:t>
+      </w:r>
+      <w:proofErr w:type="spellEnd"/>
+      <w:r>
+        <w:t xml:space="preserve"> commands from </w:t>
+      </w:r>
+      <w:proofErr w:type="spellStart"/>
+      <w:r>
+        <w:t>cmd</w:t>
+      </w:r>
+      <w:proofErr w:type="spellEnd"/>
       <w:r>
         <w:t>/CLI</w:t>
       </w:r>
@@ -1352,7 +1675,15 @@
         <w:t>.</w:t>
       </w:r>
       <w:r>
-        <w:t xml:space="preserve"> Follow steps 7 and 8 to setup and configure kubectl.</w:t>
+        <w:t xml:space="preserve"> Follow steps 7 and 8 to setup and configure </w:t>
+      </w:r>
+      <w:proofErr w:type="spellStart"/>
+      <w:r>
+        <w:t>kubectl</w:t>
+      </w:r>
+      <w:proofErr w:type="spellEnd"/>
+      <w:r>
+        <w:t>.</w:t>
       </w:r>
       <w:r>
         <w:t xml:space="preserve"> </w:t>
@@ -1435,11 +1766,19 @@
       <w:r>
         <w:t xml:space="preserve">: </w:t>
       </w:r>
-      <w:r>
-        <w:rPr>
-          <w:b/>
-        </w:rPr>
-        <w:t>kubectl get nodes</w:t>
+      <w:proofErr w:type="spellStart"/>
+      <w:r>
+        <w:rPr>
+          <w:b/>
+        </w:rPr>
+        <w:t>kubectl</w:t>
+      </w:r>
+      <w:proofErr w:type="spellEnd"/>
+      <w:r>
+        <w:rPr>
+          <w:b/>
+        </w:rPr>
+        <w:t xml:space="preserve"> get nodes</w:t>
       </w:r>
       <w:r>
         <w:t xml:space="preserve"> </w:t>
@@ -1572,11 +1911,19 @@
       <w:r>
         <w:t xml:space="preserve">Run command: </w:t>
       </w:r>
-      <w:r>
-        <w:rPr>
-          <w:b/>
-        </w:rPr>
-        <w:t xml:space="preserve">kubectl proxy </w:t>
+      <w:proofErr w:type="spellStart"/>
+      <w:r>
+        <w:rPr>
+          <w:b/>
+        </w:rPr>
+        <w:t>kubectl</w:t>
+      </w:r>
+      <w:proofErr w:type="spellEnd"/>
+      <w:r>
+        <w:rPr>
+          <w:b/>
+        </w:rPr>
+        <w:t xml:space="preserve"> proxy </w:t>
       </w:r>
     </w:p>
     <w:p>
@@ -1612,7 +1959,6 @@
         <w:pStyle w:val="NoSpacing"/>
       </w:pPr>
       <w:r>
-        <w:lastRenderedPageBreak/>
         <w:t xml:space="preserve"> </w:t>
       </w:r>
       <w:r>
@@ -1621,8 +1967,6 @@
       <w:r>
         <w:t xml:space="preserve">     </w:t>
       </w:r>
-      <w:bookmarkStart w:id="0" w:name="_GoBack"/>
-      <w:bookmarkEnd w:id="0"/>
       <w:r>
         <w:t xml:space="preserve"> It will look like this </w:t>
       </w:r>

</xml_diff>